<commit_message>
Updated test a little bit,
</commit_message>
<xml_diff>
--- a/homework2/Homework 2 Analysis Report.docx
+++ b/homework2/Homework 2 Analysis Report.docx
@@ -35,7 +35,23 @@
     </w:p>
     <w:p>
       <w:r>
-        <w:t xml:space="preserve">The purpose of this program is to find the kth-nearest vectors to a specified vector, using the L1 Norm calculation.  K, or the number of matches is specified by the user, as well as the number of processes to do the processing.  </w:t>
+        <w:t xml:space="preserve">The purpose of this program is to find the </w:t>
+      </w:r>
+      <w:proofErr w:type="spellStart"/>
+      <w:r>
+        <w:t>kth</w:t>
+      </w:r>
+      <w:proofErr w:type="spellEnd"/>
+      <w:r>
+        <w:t xml:space="preserve">-nearest vectors to a specified vector, using the L1 Norm calculation.  </w:t>
+      </w:r>
+      <w:proofErr w:type="gramStart"/>
+      <w:r>
+        <w:t>K, or the number of matches is specified by the user, as well as the number of processes to do the processing</w:t>
+      </w:r>
+      <w:proofErr w:type="gramEnd"/>
+      <w:r>
+        <w:t xml:space="preserve">.  </w:t>
       </w:r>
     </w:p>
     <w:p/>
@@ -43,36 +59,590 @@
       <w:pPr>
         <w:pStyle w:val="Heading2"/>
       </w:pPr>
-      <w:r>
-        <w:t>Algorithim:</w:t>
-      </w:r>
-    </w:p>
-    <w:p>
-      <w:r>
-        <w:t>I started by reading the file into a map of filename-&gt;lineNumber, and a vector of lin</w:t>
+      <w:proofErr w:type="spellStart"/>
+      <w:r>
+        <w:t>Algorithim</w:t>
+      </w:r>
+      <w:proofErr w:type="spellEnd"/>
+      <w:r>
+        <w:t>:</w:t>
+      </w:r>
+    </w:p>
+    <w:p>
+      <w:r>
+        <w:t>I started by reading the file into a map of filename-&gt;</w:t>
+      </w:r>
+      <w:proofErr w:type="spellStart"/>
+      <w:r>
+        <w:t>lineNumber</w:t>
+      </w:r>
+      <w:proofErr w:type="spellEnd"/>
+      <w:r>
+        <w:t xml:space="preserve">, and a vector of </w:t>
+      </w:r>
+      <w:proofErr w:type="spellStart"/>
+      <w:r>
+        <w:t>lin</w:t>
       </w:r>
       <w:r>
         <w:t>e</w:t>
       </w:r>
       <w:r>
-        <w:t>Number-&gt;vector of floats</w:t>
+        <w:t>Number</w:t>
+      </w:r>
+      <w:proofErr w:type="spellEnd"/>
+      <w:r>
+        <w:t>-&gt;vector of floats</w:t>
       </w:r>
       <w:r>
         <w:t xml:space="preserve"> pairs.</w:t>
       </w:r>
+    </w:p>
+    <w:p/>
+    <w:p>
+      <w:r>
+        <w:t>I then sent the vector of line numbers and their floats to be processed, along with the line to be compared to.</w:t>
+      </w:r>
+    </w:p>
+    <w:p/>
+    <w:p>
+      <w:r>
+        <w:t xml:space="preserve">In the processing function, shared memory is calculated and set up first.  Then child processes are spawned and passed </w:t>
+      </w:r>
+      <w:r>
+        <w:t xml:space="preserve">shared memory boundaries through a </w:t>
+      </w:r>
+      <w:proofErr w:type="spellStart"/>
+      <w:r>
+        <w:t>struct</w:t>
+      </w:r>
+      <w:proofErr w:type="spellEnd"/>
+      <w:r>
+        <w:t xml:space="preserve">.  The child iterates through its section of the database and reported its top k results to the shared memory.  The results are sorted using </w:t>
+      </w:r>
+      <w:proofErr w:type="spellStart"/>
+      <w:r>
+        <w:t>std</w:t>
+      </w:r>
+      <w:proofErr w:type="spellEnd"/>
+      <w:proofErr w:type="gramStart"/>
+      <w:r>
+        <w:t>::</w:t>
+      </w:r>
+      <w:proofErr w:type="gramEnd"/>
+      <w:r>
+        <w:t>sort, which is most likely not ideally efficient and performs a full sort on the data.</w:t>
+      </w:r>
+    </w:p>
+    <w:p/>
+    <w:p>
+      <w:r>
+        <w:t xml:space="preserve">Once the child processes join again, the top k results are parsed out of the shared memory and </w:t>
+      </w:r>
+      <w:r>
+        <w:t>reported using the same method as the child processes.</w:t>
+      </w:r>
+    </w:p>
+    <w:p/>
+    <w:p/>
+    <w:p/>
+    <w:p>
+      <w:r>
+        <w:br w:type="page"/>
+      </w:r>
+    </w:p>
+    <w:p>
+      <w:pPr>
+        <w:pStyle w:val="Heading1"/>
+      </w:pPr>
+      <w:r>
+        <w:t>Iteration #1</w:t>
+      </w:r>
+    </w:p>
+    <w:p>
+      <w:r>
+        <w:rPr>
+          <w:noProof/>
+        </w:rPr>
+        <w:drawing>
+          <wp:inline distT="0" distB="0" distL="0" distR="0" wp14:anchorId="519F3C73" wp14:editId="63DE9BC0">
+            <wp:extent cx="6172200" cy="4534138"/>
+            <wp:effectExtent l="0" t="0" r="0" b="12700"/>
+            <wp:docPr id="1" name="Picture 1"/>
+            <wp:cNvGraphicFramePr>
+              <a:graphicFrameLocks xmlns:a="http://schemas.openxmlformats.org/drawingml/2006/main" noChangeAspect="1"/>
+            </wp:cNvGraphicFramePr>
+            <a:graphic xmlns:a="http://schemas.openxmlformats.org/drawingml/2006/main">
+              <a:graphicData uri="http://schemas.openxmlformats.org/drawingml/2006/picture">
+                <pic:pic xmlns:pic="http://schemas.openxmlformats.org/drawingml/2006/picture">
+                  <pic:nvPicPr>
+                    <pic:cNvPr id="0" name="Screen Shot 2016-02-24 at 10.20.50 PM.png"/>
+                    <pic:cNvPicPr/>
+                  </pic:nvPicPr>
+                  <pic:blipFill>
+                    <a:blip r:embed="rId6">
+                      <a:extLst>
+                        <a:ext uri="{28A0092B-C50C-407E-A947-70E740481C1C}">
+                          <a14:useLocalDpi xmlns:a14="http://schemas.microsoft.com/office/drawing/2010/main" val="0"/>
+                        </a:ext>
+                      </a:extLst>
+                    </a:blip>
+                    <a:stretch>
+                      <a:fillRect/>
+                    </a:stretch>
+                  </pic:blipFill>
+                  <pic:spPr>
+                    <a:xfrm>
+                      <a:off x="0" y="0"/>
+                      <a:ext cx="6172200" cy="4534138"/>
+                    </a:xfrm>
+                    <a:prstGeom prst="rect">
+                      <a:avLst/>
+                    </a:prstGeom>
+                  </pic:spPr>
+                </pic:pic>
+              </a:graphicData>
+            </a:graphic>
+          </wp:inline>
+        </w:drawing>
+      </w:r>
+    </w:p>
+    <w:p>
+      <w:pPr>
+        <w:pStyle w:val="Heading1"/>
+      </w:pPr>
+      <w:r>
+        <w:t>Technique:</w:t>
+      </w:r>
+    </w:p>
+    <w:p>
+      <w:r>
+        <w:t xml:space="preserve">Not really much technique, starter code as described above in introduction section.  </w:t>
+      </w:r>
+    </w:p>
+    <w:p>
+      <w:r>
+        <w:t xml:space="preserve">The times per process as shown above are: </w:t>
+      </w:r>
+    </w:p>
+    <w:tbl>
+      <w:tblPr>
+        <w:tblStyle w:val="TableGrid"/>
+        <w:tblpPr w:leftFromText="180" w:rightFromText="180" w:vertAnchor="text" w:tblpY="1"/>
+        <w:tblOverlap w:val="never"/>
+        <w:tblW w:w="0" w:type="auto"/>
+        <w:tblLook w:val="04A0" w:firstRow="1" w:lastRow="0" w:firstColumn="1" w:lastColumn="0" w:noHBand="0" w:noVBand="1"/>
+      </w:tblPr>
+      <w:tblGrid>
+        <w:gridCol w:w="1300"/>
+        <w:gridCol w:w="1300"/>
+      </w:tblGrid>
+      <w:tr>
+        <w:trPr>
+          <w:trHeight w:val="300"/>
+        </w:trPr>
+        <w:tc>
+          <w:tcPr>
+            <w:tcW w:w="1300" w:type="dxa"/>
+            <w:noWrap/>
+            <w:hideMark/>
+          </w:tcPr>
+          <w:p>
+            <w:r>
+              <w:t>1.11E-05</w:t>
+            </w:r>
+          </w:p>
+        </w:tc>
+        <w:tc>
+          <w:tcPr>
+            <w:tcW w:w="1300" w:type="dxa"/>
+            <w:noWrap/>
+            <w:hideMark/>
+          </w:tcPr>
+          <w:p>
+            <w:r>
+              <w:t>1</w:t>
+            </w:r>
+          </w:p>
+        </w:tc>
+      </w:tr>
+      <w:tr>
+        <w:trPr>
+          <w:trHeight w:val="300"/>
+        </w:trPr>
+        <w:tc>
+          <w:tcPr>
+            <w:tcW w:w="1300" w:type="dxa"/>
+            <w:noWrap/>
+            <w:hideMark/>
+          </w:tcPr>
+          <w:p>
+            <w:r>
+              <w:t>1.05E-05</w:t>
+            </w:r>
+          </w:p>
+        </w:tc>
+        <w:tc>
+          <w:tcPr>
+            <w:tcW w:w="1300" w:type="dxa"/>
+            <w:noWrap/>
+            <w:hideMark/>
+          </w:tcPr>
+          <w:p>
+            <w:r>
+              <w:t>2</w:t>
+            </w:r>
+          </w:p>
+        </w:tc>
+      </w:tr>
+      <w:tr>
+        <w:trPr>
+          <w:trHeight w:val="300"/>
+        </w:trPr>
+        <w:tc>
+          <w:tcPr>
+            <w:tcW w:w="1300" w:type="dxa"/>
+            <w:noWrap/>
+            <w:hideMark/>
+          </w:tcPr>
+          <w:p>
+            <w:r>
+              <w:t>8.92E-06</w:t>
+            </w:r>
+          </w:p>
+        </w:tc>
+        <w:tc>
+          <w:tcPr>
+            <w:tcW w:w="1300" w:type="dxa"/>
+            <w:noWrap/>
+            <w:hideMark/>
+          </w:tcPr>
+          <w:p>
+            <w:r>
+              <w:t>3</w:t>
+            </w:r>
+          </w:p>
+        </w:tc>
+      </w:tr>
+      <w:tr>
+        <w:trPr>
+          <w:trHeight w:val="300"/>
+        </w:trPr>
+        <w:tc>
+          <w:tcPr>
+            <w:tcW w:w="1300" w:type="dxa"/>
+            <w:noWrap/>
+            <w:hideMark/>
+          </w:tcPr>
+          <w:p>
+            <w:r>
+              <w:t>8.57E-06</w:t>
+            </w:r>
+          </w:p>
+        </w:tc>
+        <w:tc>
+          <w:tcPr>
+            <w:tcW w:w="1300" w:type="dxa"/>
+            <w:noWrap/>
+            <w:hideMark/>
+          </w:tcPr>
+          <w:p>
+            <w:r>
+              <w:t>4</w:t>
+            </w:r>
+          </w:p>
+        </w:tc>
+      </w:tr>
+      <w:tr>
+        <w:trPr>
+          <w:trHeight w:val="300"/>
+        </w:trPr>
+        <w:tc>
+          <w:tcPr>
+            <w:tcW w:w="1300" w:type="dxa"/>
+            <w:noWrap/>
+            <w:hideMark/>
+          </w:tcPr>
+          <w:p>
+            <w:r>
+              <w:t>8.58E-06</w:t>
+            </w:r>
+          </w:p>
+        </w:tc>
+        <w:tc>
+          <w:tcPr>
+            <w:tcW w:w="1300" w:type="dxa"/>
+            <w:noWrap/>
+            <w:hideMark/>
+          </w:tcPr>
+          <w:p>
+            <w:r>
+              <w:t>5</w:t>
+            </w:r>
+          </w:p>
+        </w:tc>
+      </w:tr>
+      <w:tr>
+        <w:trPr>
+          <w:trHeight w:val="300"/>
+        </w:trPr>
+        <w:tc>
+          <w:tcPr>
+            <w:tcW w:w="1300" w:type="dxa"/>
+            <w:noWrap/>
+            <w:hideMark/>
+          </w:tcPr>
+          <w:p>
+            <w:r>
+              <w:t>7.16E-06</w:t>
+            </w:r>
+          </w:p>
+        </w:tc>
+        <w:tc>
+          <w:tcPr>
+            <w:tcW w:w="1300" w:type="dxa"/>
+            <w:noWrap/>
+            <w:hideMark/>
+          </w:tcPr>
+          <w:p>
+            <w:r>
+              <w:t>6</w:t>
+            </w:r>
+          </w:p>
+        </w:tc>
+      </w:tr>
+      <w:tr>
+        <w:trPr>
+          <w:trHeight w:val="300"/>
+        </w:trPr>
+        <w:tc>
+          <w:tcPr>
+            <w:tcW w:w="1300" w:type="dxa"/>
+            <w:noWrap/>
+            <w:hideMark/>
+          </w:tcPr>
+          <w:p>
+            <w:r>
+              <w:t>6.84E-06</w:t>
+            </w:r>
+          </w:p>
+        </w:tc>
+        <w:tc>
+          <w:tcPr>
+            <w:tcW w:w="1300" w:type="dxa"/>
+            <w:noWrap/>
+            <w:hideMark/>
+          </w:tcPr>
+          <w:p>
+            <w:r>
+              <w:t>7</w:t>
+            </w:r>
+          </w:p>
+        </w:tc>
+      </w:tr>
+      <w:tr>
+        <w:trPr>
+          <w:trHeight w:val="300"/>
+        </w:trPr>
+        <w:tc>
+          <w:tcPr>
+            <w:tcW w:w="1300" w:type="dxa"/>
+            <w:noWrap/>
+            <w:hideMark/>
+          </w:tcPr>
+          <w:p>
+            <w:r>
+              <w:t>6.91E-06</w:t>
+            </w:r>
+          </w:p>
+        </w:tc>
+        <w:tc>
+          <w:tcPr>
+            <w:tcW w:w="1300" w:type="dxa"/>
+            <w:noWrap/>
+            <w:hideMark/>
+          </w:tcPr>
+          <w:p>
+            <w:r>
+              <w:t>8</w:t>
+            </w:r>
+          </w:p>
+        </w:tc>
+      </w:tr>
+      <w:tr>
+        <w:trPr>
+          <w:trHeight w:val="300"/>
+        </w:trPr>
+        <w:tc>
+          <w:tcPr>
+            <w:tcW w:w="1300" w:type="dxa"/>
+            <w:noWrap/>
+            <w:hideMark/>
+          </w:tcPr>
+          <w:p>
+            <w:r>
+              <w:t>8.62E-06</w:t>
+            </w:r>
+          </w:p>
+        </w:tc>
+        <w:tc>
+          <w:tcPr>
+            <w:tcW w:w="1300" w:type="dxa"/>
+            <w:noWrap/>
+            <w:hideMark/>
+          </w:tcPr>
+          <w:p>
+            <w:r>
+              <w:t>9</w:t>
+            </w:r>
+          </w:p>
+        </w:tc>
+      </w:tr>
+      <w:tr>
+        <w:trPr>
+          <w:trHeight w:val="300"/>
+        </w:trPr>
+        <w:tc>
+          <w:tcPr>
+            <w:tcW w:w="1300" w:type="dxa"/>
+            <w:noWrap/>
+            <w:hideMark/>
+          </w:tcPr>
+          <w:p>
+            <w:r>
+              <w:t>7.00E-06</w:t>
+            </w:r>
+          </w:p>
+        </w:tc>
+        <w:tc>
+          <w:tcPr>
+            <w:tcW w:w="1300" w:type="dxa"/>
+            <w:noWrap/>
+            <w:hideMark/>
+          </w:tcPr>
+          <w:p>
+            <w:r>
+              <w:t>10</w:t>
+            </w:r>
+          </w:p>
+        </w:tc>
+      </w:tr>
+      <w:tr>
+        <w:trPr>
+          <w:trHeight w:val="300"/>
+        </w:trPr>
+        <w:tc>
+          <w:tcPr>
+            <w:tcW w:w="1300" w:type="dxa"/>
+            <w:noWrap/>
+            <w:hideMark/>
+          </w:tcPr>
+          <w:p>
+            <w:r>
+              <w:t>6.86E-06</w:t>
+            </w:r>
+          </w:p>
+        </w:tc>
+        <w:tc>
+          <w:tcPr>
+            <w:tcW w:w="1300" w:type="dxa"/>
+            <w:noWrap/>
+            <w:hideMark/>
+          </w:tcPr>
+          <w:p>
+            <w:r>
+              <w:t>11</w:t>
+            </w:r>
+          </w:p>
+        </w:tc>
+      </w:tr>
+      <w:tr>
+        <w:trPr>
+          <w:trHeight w:val="300"/>
+        </w:trPr>
+        <w:tc>
+          <w:tcPr>
+            <w:tcW w:w="1300" w:type="dxa"/>
+            <w:noWrap/>
+            <w:hideMark/>
+          </w:tcPr>
+          <w:p>
+            <w:r>
+              <w:t>7.18E-06</w:t>
+            </w:r>
+          </w:p>
+        </w:tc>
+        <w:tc>
+          <w:tcPr>
+            <w:tcW w:w="1300" w:type="dxa"/>
+            <w:noWrap/>
+            <w:hideMark/>
+          </w:tcPr>
+          <w:p>
+            <w:r>
+              <w:t>12</w:t>
+            </w:r>
+          </w:p>
+        </w:tc>
+      </w:tr>
+    </w:tbl>
+    <w:p>
+      <w:r>
+        <w:t>It looks</w:t>
+      </w:r>
+      <w:r>
+        <w:t xml:space="preserve"> as if 7</w:t>
+      </w:r>
+      <w:r>
+        <w:t xml:space="preserve"> processes may be ideal for this algorithm as it stands now.  I am working on 4 cores</w:t>
+      </w:r>
+      <w:r>
+        <w:t xml:space="preserve">, 8 threads (from </w:t>
+      </w:r>
+      <w:r>
+        <w:t>http://ark.intel.com/products/41316/Intel-Core-i7-860-Processor-8M-Cache-2_80-GHz</w:t>
+      </w:r>
+      <w:r>
+        <w:t>)</w:t>
+      </w:r>
+      <w:r>
+        <w:t xml:space="preserve">.  </w:t>
+      </w:r>
+      <w:r>
+        <w:t>I’m assuming the 8 threads works similar to having 8 cores.</w:t>
+      </w:r>
+    </w:p>
+    <w:p/>
+    <w:p/>
+    <w:p>
+      <w:pPr>
+        <w:pStyle w:val="Heading1"/>
+      </w:pPr>
+      <w:r>
+        <w:tab/>
+      </w:r>
+      <w:r>
+        <w:br w:type="textWrapping" w:clear="all"/>
+      </w:r>
+      <w:r>
+        <w:t>Iteration #2:</w:t>
+      </w:r>
+    </w:p>
+    <w:p>
       <w:bookmarkStart w:id="0" w:name="_GoBack"/>
       <w:bookmarkEnd w:id="0"/>
     </w:p>
+    <w:p>
+      <w:r>
+        <w:br w:type="textWrapping" w:clear="all"/>
+      </w:r>
+    </w:p>
     <w:p/>
-    <w:p>
-      <w:r>
-        <w:t>I then sent the vector of line numbers and their floats to be processed, along with the line to be compared to.</w:t>
-      </w:r>
-    </w:p>
     <w:p/>
-    <w:p>
-      <w:r>
-        <w:t xml:space="preserve">In the processing function, shared memory is calculated and set up first.  Then child processes are spawned and passed </w:t>
+    <w:p/>
+    <w:p>
+      <w:r>
+        <w:br w:type="textWrapping" w:clear="all"/>
       </w:r>
     </w:p>
     <w:sectPr>
@@ -413,7 +983,6 @@
   <w:style w:type="character" w:default="1" w:styleId="DefaultParagraphFont">
     <w:name w:val="Default Paragraph Font"/>
     <w:uiPriority w:val="1"/>
-    <w:semiHidden/>
     <w:unhideWhenUsed/>
   </w:style>
   <w:style w:type="table" w:default="1" w:styleId="TableNormal">
@@ -515,6 +1084,56 @@
       <w:sz w:val="26"/>
       <w:szCs w:val="26"/>
     </w:rPr>
+  </w:style>
+  <w:style w:type="paragraph" w:styleId="BalloonText">
+    <w:name w:val="Balloon Text"/>
+    <w:basedOn w:val="Normal"/>
+    <w:link w:val="BalloonTextChar"/>
+    <w:uiPriority w:val="99"/>
+    <w:semiHidden/>
+    <w:unhideWhenUsed/>
+    <w:rsid w:val="00883804"/>
+    <w:rPr>
+      <w:rFonts w:ascii="Lucida Grande" w:hAnsi="Lucida Grande"/>
+      <w:sz w:val="18"/>
+      <w:szCs w:val="18"/>
+    </w:rPr>
+  </w:style>
+  <w:style w:type="character" w:customStyle="1" w:styleId="BalloonTextChar">
+    <w:name w:val="Balloon Text Char"/>
+    <w:basedOn w:val="DefaultParagraphFont"/>
+    <w:link w:val="BalloonText"/>
+    <w:uiPriority w:val="99"/>
+    <w:semiHidden/>
+    <w:rsid w:val="00883804"/>
+    <w:rPr>
+      <w:rFonts w:ascii="Lucida Grande" w:hAnsi="Lucida Grande"/>
+      <w:sz w:val="18"/>
+      <w:szCs w:val="18"/>
+    </w:rPr>
+  </w:style>
+  <w:style w:type="table" w:styleId="TableGrid">
+    <w:name w:val="Table Grid"/>
+    <w:basedOn w:val="TableNormal"/>
+    <w:uiPriority w:val="59"/>
+    <w:rsid w:val="00B1535F"/>
+    <w:tblPr>
+      <w:tblInd w:w="0" w:type="dxa"/>
+      <w:tblBorders>
+        <w:top w:val="single" w:sz="4" w:space="0" w:color="auto"/>
+        <w:left w:val="single" w:sz="4" w:space="0" w:color="auto"/>
+        <w:bottom w:val="single" w:sz="4" w:space="0" w:color="auto"/>
+        <w:right w:val="single" w:sz="4" w:space="0" w:color="auto"/>
+        <w:insideH w:val="single" w:sz="4" w:space="0" w:color="auto"/>
+        <w:insideV w:val="single" w:sz="4" w:space="0" w:color="auto"/>
+      </w:tblBorders>
+      <w:tblCellMar>
+        <w:top w:w="0" w:type="dxa"/>
+        <w:left w:w="108" w:type="dxa"/>
+        <w:bottom w:w="0" w:type="dxa"/>
+        <w:right w:w="108" w:type="dxa"/>
+      </w:tblCellMar>
+    </w:tblPr>
   </w:style>
 </w:styles>
 </file>
@@ -725,7 +1344,6 @@
   <w:style w:type="character" w:default="1" w:styleId="DefaultParagraphFont">
     <w:name w:val="Default Paragraph Font"/>
     <w:uiPriority w:val="1"/>
-    <w:semiHidden/>
     <w:unhideWhenUsed/>
   </w:style>
   <w:style w:type="table" w:default="1" w:styleId="TableNormal">
@@ -827,6 +1445,56 @@
       <w:sz w:val="26"/>
       <w:szCs w:val="26"/>
     </w:rPr>
+  </w:style>
+  <w:style w:type="paragraph" w:styleId="BalloonText">
+    <w:name w:val="Balloon Text"/>
+    <w:basedOn w:val="Normal"/>
+    <w:link w:val="BalloonTextChar"/>
+    <w:uiPriority w:val="99"/>
+    <w:semiHidden/>
+    <w:unhideWhenUsed/>
+    <w:rsid w:val="00883804"/>
+    <w:rPr>
+      <w:rFonts w:ascii="Lucida Grande" w:hAnsi="Lucida Grande"/>
+      <w:sz w:val="18"/>
+      <w:szCs w:val="18"/>
+    </w:rPr>
+  </w:style>
+  <w:style w:type="character" w:customStyle="1" w:styleId="BalloonTextChar">
+    <w:name w:val="Balloon Text Char"/>
+    <w:basedOn w:val="DefaultParagraphFont"/>
+    <w:link w:val="BalloonText"/>
+    <w:uiPriority w:val="99"/>
+    <w:semiHidden/>
+    <w:rsid w:val="00883804"/>
+    <w:rPr>
+      <w:rFonts w:ascii="Lucida Grande" w:hAnsi="Lucida Grande"/>
+      <w:sz w:val="18"/>
+      <w:szCs w:val="18"/>
+    </w:rPr>
+  </w:style>
+  <w:style w:type="table" w:styleId="TableGrid">
+    <w:name w:val="Table Grid"/>
+    <w:basedOn w:val="TableNormal"/>
+    <w:uiPriority w:val="59"/>
+    <w:rsid w:val="00B1535F"/>
+    <w:tblPr>
+      <w:tblInd w:w="0" w:type="dxa"/>
+      <w:tblBorders>
+        <w:top w:val="single" w:sz="4" w:space="0" w:color="auto"/>
+        <w:left w:val="single" w:sz="4" w:space="0" w:color="auto"/>
+        <w:bottom w:val="single" w:sz="4" w:space="0" w:color="auto"/>
+        <w:right w:val="single" w:sz="4" w:space="0" w:color="auto"/>
+        <w:insideH w:val="single" w:sz="4" w:space="0" w:color="auto"/>
+        <w:insideV w:val="single" w:sz="4" w:space="0" w:color="auto"/>
+      </w:tblBorders>
+      <w:tblCellMar>
+        <w:top w:w="0" w:type="dxa"/>
+        <w:left w:w="108" w:type="dxa"/>
+        <w:bottom w:w="0" w:type="dxa"/>
+        <w:right w:w="108" w:type="dxa"/>
+      </w:tblCellMar>
+    </w:tblPr>
   </w:style>
 </w:styles>
 </file>

</xml_diff>